<commit_message>
remove folder with large files
</commit_message>
<xml_diff>
--- a/Thesis Outline - Bryan.docx
+++ b/Thesis Outline - Bryan.docx
@@ -648,8 +648,16 @@
         <w:rPr>
           <w:rFonts w:ascii="Times New Roman" w:hAnsi="Times New Roman" w:cs="Times New Roman"/>
         </w:rPr>
-        <w:t>Using previous speech as a prompt for the next speeceh</w:t>
-      </w:r>
+        <w:t xml:space="preserve">Using previous speech as a prompt for the next </w:t>
+      </w:r>
+      <w:proofErr w:type="spellStart"/>
+      <w:r>
+        <w:rPr>
+          <w:rFonts w:ascii="Times New Roman" w:hAnsi="Times New Roman" w:cs="Times New Roman"/>
+        </w:rPr>
+        <w:t>speeceh</w:t>
+      </w:r>
+      <w:proofErr w:type="spellEnd"/>
     </w:p>
     <w:p>
       <w:pPr>
@@ -1712,13 +1720,23 @@
         <w:t xml:space="preserve">; </w:t>
       </w:r>
       <w:hyperlink r:id="rId10" w:history="1">
+        <w:proofErr w:type="spellStart"/>
         <w:r>
           <w:rPr>
             <w:rStyle w:val="Hyperlink"/>
             <w:rFonts w:ascii="Times New Roman" w:hAnsi="Times New Roman" w:cs="Times New Roman"/>
             <w:color w:val="7F7F7F" w:themeColor="text1" w:themeTint="80"/>
           </w:rPr>
-          <w:t>Snegovaya, 2020</w:t>
+          <w:t>Snegovaya</w:t>
+        </w:r>
+        <w:proofErr w:type="spellEnd"/>
+        <w:r>
+          <w:rPr>
+            <w:rStyle w:val="Hyperlink"/>
+            <w:rFonts w:ascii="Times New Roman" w:hAnsi="Times New Roman" w:cs="Times New Roman"/>
+            <w:color w:val="7F7F7F" w:themeColor="text1" w:themeTint="80"/>
+          </w:rPr>
+          <w:t>, 2020</w:t>
         </w:r>
       </w:hyperlink>
       <w:r>
@@ -2072,7 +2090,23 @@
           <w:rFonts w:ascii="Times New Roman" w:hAnsi="Times New Roman" w:cs="Times New Roman"/>
           <w:color w:val="7F7F7F" w:themeColor="text1" w:themeTint="80"/>
         </w:rPr>
-        <w:t>: Match the speeches with the corresponding foreign policy actions using datasets like the ICBe or ICB to contextualize the events.</w:t>
+        <w:t xml:space="preserve">: Match the speeches with the corresponding foreign policy actions using datasets like the </w:t>
+      </w:r>
+      <w:proofErr w:type="spellStart"/>
+      <w:r>
+        <w:rPr>
+          <w:rFonts w:ascii="Times New Roman" w:hAnsi="Times New Roman" w:cs="Times New Roman"/>
+          <w:color w:val="7F7F7F" w:themeColor="text1" w:themeTint="80"/>
+        </w:rPr>
+        <w:t>ICBe</w:t>
+      </w:r>
+      <w:proofErr w:type="spellEnd"/>
+      <w:r>
+        <w:rPr>
+          <w:rFonts w:ascii="Times New Roman" w:hAnsi="Times New Roman" w:cs="Times New Roman"/>
+          <w:color w:val="7F7F7F" w:themeColor="text1" w:themeTint="80"/>
+        </w:rPr>
+        <w:t xml:space="preserve"> or ICB to contextualize the events.</w:t>
       </w:r>
     </w:p>
     <w:p>
@@ -2394,12 +2428,21 @@
         </w:rPr>
         <w:t xml:space="preserve">Crisis event data: </w:t>
       </w:r>
-      <w:r>
-        <w:rPr>
-          <w:rFonts w:ascii="Times New Roman" w:hAnsi="Times New Roman" w:cs="Times New Roman"/>
-          <w:color w:val="7F7F7F" w:themeColor="text1" w:themeTint="80"/>
-        </w:rPr>
-        <w:t>ICBe or ICB dataset</w:t>
+      <w:proofErr w:type="spellStart"/>
+      <w:r>
+        <w:rPr>
+          <w:rFonts w:ascii="Times New Roman" w:hAnsi="Times New Roman" w:cs="Times New Roman"/>
+          <w:color w:val="7F7F7F" w:themeColor="text1" w:themeTint="80"/>
+        </w:rPr>
+        <w:t>ICBe</w:t>
+      </w:r>
+      <w:proofErr w:type="spellEnd"/>
+      <w:r>
+        <w:rPr>
+          <w:rFonts w:ascii="Times New Roman" w:hAnsi="Times New Roman" w:cs="Times New Roman"/>
+          <w:color w:val="7F7F7F" w:themeColor="text1" w:themeTint="80"/>
+        </w:rPr>
+        <w:t xml:space="preserve"> or ICB dataset</w:t>
       </w:r>
     </w:p>
     <w:p>

</xml_diff>